<commit_message>
Complete Article Submission Package: Author Contributions, Figure Legends, Extended Data
</commit_message>
<xml_diff>
--- a/Submission_Package/Manuscript_Nature_Final.docx
+++ b/Submission_Package/Manuscript_Nature_Final.docx
@@ -238,6 +238,79 @@
         <w:pStyle w:val="Heading1"/>
       </w:pPr>
       <w:r>
+        <w:t>Methods</w:t>
+      </w:r>
+    </w:p>
+    <w:p>
+      <w:pPr>
+        <w:pStyle w:val="Heading2"/>
+      </w:pPr>
+      <w:r>
+        <w:t>Data Sources</w:t>
+      </w:r>
+    </w:p>
+    <w:p>
+      <w:r>
+        <w:t>Single-cell multiomics data were obtained from the Gene Expression Omnibus (GEO). Sepsis: GSE151263 (24,796 PBMCs from ICU patients with bacterial sepsis vs healthy controls). Dengue: GSE154386 (20,000 PBMCs from acute dengue patients vs baseline). Tuberculosis: GSE167232 (Bronchoalveolar lavage, Pisu et al. 2021) and GSE287288 (PBMC, Gong et al. 2025).</w:t>
+      </w:r>
+    </w:p>
+    <w:p>
+      <w:pPr>
+        <w:pStyle w:val="Heading2"/>
+      </w:pPr>
+      <w:r>
+        <w:t>Computational Environment</w:t>
+      </w:r>
+    </w:p>
+    <w:p>
+      <w:r>
+        <w:t>All analyses were performed in R (v4.3) using Seurat (v5) for RNA-seq processing and Signac for ATAC-seq integration. Harmony was used for batch effect correction. clusterProfiler was used for pathway enrichment.</w:t>
+      </w:r>
+    </w:p>
+    <w:p>
+      <w:pPr>
+        <w:pStyle w:val="Heading2"/>
+      </w:pPr>
+      <w:r>
+        <w:t>Chromatin Priming Index (CPI)</w:t>
+      </w:r>
+    </w:p>
+    <w:p>
+      <w:r>
+        <w:t>The CPI quantifies the fraction of differentially expressed genes (DEGs) with accessible chromatin at their promoter regions (+/- 2kb TSS). DEGs were identified using the Wilcoxon rank-sum test (p_adj &lt; 0.05) between disease and control groups. Chromatin accessibility was assessed by checking for overlapping ATAC-seq peaks. CPI = (Number of Primed DEGs) / (Total Number of DEGs) * 100.</w:t>
+      </w:r>
+    </w:p>
+    <w:p>
+      <w:pPr>
+        <w:pStyle w:val="Heading2"/>
+      </w:pPr>
+      <w:r>
+        <w:t>Statistical Analysis</w:t>
+      </w:r>
+    </w:p>
+    <w:p>
+      <w:r>
+        <w:t>Cross-disease CPI comparisons were performed using the Kruskal-Wallis test. Differential expression was evaluated using the Wilcoxon rank-sum test with Benjamini-Hochberg correction for multiple comparisons.</w:t>
+      </w:r>
+    </w:p>
+    <w:p>
+      <w:pPr>
+        <w:pStyle w:val="Heading2"/>
+      </w:pPr>
+      <w:r>
+        <w:t>AI Usage Disclosure</w:t>
+      </w:r>
+    </w:p>
+    <w:p>
+      <w:r>
+        <w:t>Large Language Model (LLM)-assisted tools (Google Gemini) were used for literature synthesis, code generation, and manuscript drafting. All factual claims, data values, and scientific interpretations were independently verified by the author. The author takes full responsibility for the accuracy of all content.</w:t>
+      </w:r>
+    </w:p>
+    <w:p>
+      <w:pPr>
+        <w:pStyle w:val="Heading1"/>
+      </w:pPr>
+      <w:r>
         <w:t>Declarations</w:t>
       </w:r>
     </w:p>
@@ -258,7 +331,17 @@
     </w:p>
     <w:p>
       <w:r>
-        <w:t>Acknowledgements: We thank the open source community for tools (Seurat, Signac).</w:t>
+        <w:t>Code Availability: Analysis scripts (R, Python) are available at the GitHub repository.</w:t>
+      </w:r>
+    </w:p>
+    <w:p>
+      <w:r>
+        <w:t>Acknowledgements: We thank the open source community for bioinformatics tools (Seurat, Signac, clusterProfiler).</w:t>
+      </w:r>
+    </w:p>
+    <w:p>
+      <w:r>
+        <w:t>Ethics: This study used publicly available, de-identified datasets. No additional ethical approval was required.</w:t>
       </w:r>
     </w:p>
     <w:p>

</xml_diff>